<commit_message>
Add "Last updated" line to end of resume
</commit_message>
<xml_diff>
--- a/formats/kjresume.docx
+++ b/formats/kjresume.docx
@@ -1571,6 +1571,21 @@
       </w:pPr>
       <w:r>
         <w:t xml:space="preserve">References available on request.</w:t>
+      </w:r>
+    </w:p>
+    <w:p>
+      <w:r>
+        <w:pict>
+          <v:rect style="width:0;height:1.5pt" o:hralign="center" o:hrstd="t" o:hr="t"/>
+        </w:pict>
+      </w:r>
+    </w:p>
+    <w:p>
+      <w:pPr>
+        <w:pStyle w:val="FirstParagraph"/>
+      </w:pPr>
+      <w:r>
+        <w:t xml:space="preserve">Last updated 2023-04-08</w:t>
       </w:r>
     </w:p>
     <w:bookmarkEnd w:id="33"/>

</xml_diff>

<commit_message>
Remove horizontal rule that preceded Last Updated
</commit_message>
<xml_diff>
--- a/formats/kjresume.docx
+++ b/formats/kjresume.docx
@@ -1574,18 +1574,11 @@
       </w:r>
     </w:p>
     <w:p>
-      <w:r>
-        <w:pict>
-          <v:rect style="width:0;height:1.5pt" o:hralign="center" o:hrstd="t" o:hr="t"/>
-        </w:pict>
-      </w:r>
-    </w:p>
-    <w:p>
-      <w:pPr>
-        <w:pStyle w:val="FirstParagraph"/>
-      </w:pPr>
-      <w:r>
-        <w:t xml:space="preserve">Last updated 2023-04-08</w:t>
+      <w:pPr>
+        <w:pStyle w:val="BodyText"/>
+      </w:pPr>
+      <w:r>
+        <w:t xml:space="preserve">This document was last updated 2023-04-08.</w:t>
       </w:r>
     </w:p>
     <w:bookmarkEnd w:id="33"/>

</xml_diff>

<commit_message>
Add Rust to list of languages used in current role
</commit_message>
<xml_diff>
--- a/formats/kjresume.docx
+++ b/formats/kjresume.docx
@@ -62,31 +62,31 @@
         <w:t xml:space="preserve"> </w:t>
       </w:r>
       <w:r>
-        <w:t xml:space="preserve">enterprise mobile software testing industries, including service as lead</w:t>
-      </w:r>
-      <w:r>
-        <w:t xml:space="preserve"> </w:t>
-      </w:r>
-      <w:r>
-        <w:t xml:space="preserve">developer for multiple projects. Experienced with iOS and Android development,</w:t>
-      </w:r>
-      <w:r>
-        <w:t xml:space="preserve"> </w:t>
-      </w:r>
-      <w:r>
-        <w:t xml:space="preserve">Microsoft Windows, macOS and UNIX software development in Rust, C#, Objective-C,</w:t>
-      </w:r>
-      <w:r>
-        <w:t xml:space="preserve"> </w:t>
-      </w:r>
-      <w:r>
-        <w:t xml:space="preserve">Swift, C++, Java, JavaScript and other programming languages, with relational</w:t>
-      </w:r>
-      <w:r>
-        <w:t xml:space="preserve"> </w:t>
-      </w:r>
-      <w:r>
-        <w:t xml:space="preserve">database technology, embedded systems, and distributed systems.</w:t>
+        <w:t xml:space="preserve">enterprise mobile app testing industries, including service as lead developer</w:t>
+      </w:r>
+      <w:r>
+        <w:t xml:space="preserve"> </w:t>
+      </w:r>
+      <w:r>
+        <w:t xml:space="preserve">for multiple projects. Experienced with iOS and Android development, Microsoft</w:t>
+      </w:r>
+      <w:r>
+        <w:t xml:space="preserve"> </w:t>
+      </w:r>
+      <w:r>
+        <w:t xml:space="preserve">Windows, macOS and UNIX software development in Rust, C#, Objective-C, Swift,</w:t>
+      </w:r>
+      <w:r>
+        <w:t xml:space="preserve"> </w:t>
+      </w:r>
+      <w:r>
+        <w:t xml:space="preserve">C++, Java, JavaScript and other programming languages, with relational database</w:t>
+      </w:r>
+      <w:r>
+        <w:t xml:space="preserve"> </w:t>
+      </w:r>
+      <w:r>
+        <w:t xml:space="preserve">technology, embedded systems, and distributed systems.</w:t>
       </w:r>
     </w:p>
     <w:bookmarkEnd w:id="21"/>
@@ -326,13 +326,19 @@
         <w:t xml:space="preserve"> </w:t>
       </w:r>
       <w:r>
-        <w:t xml:space="preserve">iOS, Swift, Objective-C, Xcode, Windows, Visual Studio .NET, Android Studio, C#,</w:t>
-      </w:r>
-      <w:r>
-        <w:t xml:space="preserve"> </w:t>
-      </w:r>
-      <w:r>
-        <w:t xml:space="preserve">C++, Java, JavaScript, TypeScript, .NET, Mono, CMake, HTML, and CSS.</w:t>
+        <w:t xml:space="preserve">iOS, Android, Rust, Swift, Objective-C, Xcode, Windows, Visual Studio .NET,</w:t>
+      </w:r>
+      <w:r>
+        <w:t xml:space="preserve"> </w:t>
+      </w:r>
+      <w:r>
+        <w:t xml:space="preserve">Android Studio, C#, C++, Java, JavaScript, TypeScript, .NET, Mono, CMake, HTML,</w:t>
+      </w:r>
+      <w:r>
+        <w:t xml:space="preserve"> </w:t>
+      </w:r>
+      <w:r>
+        <w:t xml:space="preserve">and CSS.</w:t>
       </w:r>
     </w:p>
     <w:p>
@@ -364,19 +370,19 @@
         <w:t xml:space="preserve"> </w:t>
       </w:r>
       <w:r>
-        <w:t xml:space="preserve">and macOS. Integrated components into tests with Appium, Xcode’s testing</w:t>
-      </w:r>
-      <w:r>
-        <w:t xml:space="preserve"> </w:t>
-      </w:r>
-      <w:r>
-        <w:t xml:space="preserve">frameworks, and HP UFT. Used IDA Pro and Hopper disassemblers and Wireshark</w:t>
-      </w:r>
-      <w:r>
-        <w:t xml:space="preserve"> </w:t>
-      </w:r>
-      <w:r>
-        <w:t xml:space="preserve">protocol analyzer for reverse engineering.</w:t>
+        <w:t xml:space="preserve">and macOS using multiple programming languages. Integrated components into tests</w:t>
+      </w:r>
+      <w:r>
+        <w:t xml:space="preserve"> </w:t>
+      </w:r>
+      <w:r>
+        <w:t xml:space="preserve">with Appium, Xcode’s testing frameworks, and HP UFT. Used IDA Pro and Hopper</w:t>
+      </w:r>
+      <w:r>
+        <w:t xml:space="preserve"> </w:t>
+      </w:r>
+      <w:r>
+        <w:t xml:space="preserve">disassemblers and Wireshark protocol analyzer for reverse engineering.</w:t>
       </w:r>
     </w:p>
     <w:p>

</xml_diff>

<commit_message>
Fix typo in date of Mobile Labs acquisition
</commit_message>
<xml_diff>
--- a/formats/kjresume.docx
+++ b/formats/kjresume.docx
@@ -265,8 +265,8 @@
       </w:pPr>
       <w:r>
         <w:rPr>
-          <w:bCs/>
-          <w:b/>
+          <w:b/>
+          <w:bCs/>
         </w:rPr>
         <w:t xml:space="preserve">Feb 2015-Present</w:t>
       </w:r>
@@ -275,8 +275,8 @@
       </w:r>
       <w:r>
         <w:rPr>
-          <w:bCs/>
-          <w:b/>
+          <w:b/>
+          <w:bCs/>
         </w:rPr>
         <w:t xml:space="preserve">Senior Software Developer</w:t>
       </w:r>
@@ -285,8 +285,8 @@
       </w:r>
       <w:r>
         <w:rPr>
-          <w:bCs/>
-          <w:b/>
+          <w:b/>
+          <w:bCs/>
         </w:rPr>
         <w:t xml:space="preserve">Kobiton, Inc.</w:t>
       </w:r>
@@ -295,8 +295,8 @@
       </w:r>
       <w:r>
         <w:rPr>
-          <w:bCs/>
-          <w:b/>
+          <w:b/>
+          <w:bCs/>
         </w:rPr>
         <w:t xml:space="preserve">Atlanta, GA</w:t>
       </w:r>
@@ -306,7 +306,7 @@
         <w:pStyle w:val="BodyText"/>
       </w:pPr>
       <w:r>
-        <w:t xml:space="preserve">(Formerly Mobile Labs LLC, before its acquisition by Kobiton in October 2920.)</w:t>
+        <w:t xml:space="preserve">(Formerly Mobile Labs LLC, before its acquisition by Kobiton in October 2020.)</w:t>
       </w:r>
     </w:p>
     <w:p>
@@ -435,8 +435,8 @@
       </w:pPr>
       <w:r>
         <w:rPr>
-          <w:bCs/>
-          <w:b/>
+          <w:b/>
+          <w:bCs/>
         </w:rPr>
         <w:t xml:space="preserve">Sep 2006-Feb 2015</w:t>
       </w:r>
@@ -445,8 +445,8 @@
       </w:r>
       <w:r>
         <w:rPr>
-          <w:bCs/>
-          <w:b/>
+          <w:b/>
+          <w:bCs/>
         </w:rPr>
         <w:t xml:space="preserve">President/Principal Engineer</w:t>
       </w:r>
@@ -455,8 +455,8 @@
       </w:r>
       <w:r>
         <w:rPr>
-          <w:bCs/>
-          <w:b/>
+          <w:b/>
+          <w:bCs/>
         </w:rPr>
         <w:t xml:space="preserve">Capable Hands Technologies, Inc.</w:t>
       </w:r>
@@ -465,8 +465,8 @@
       </w:r>
       <w:r>
         <w:rPr>
-          <w:bCs/>
-          <w:b/>
+          <w:b/>
+          <w:bCs/>
         </w:rPr>
         <w:t xml:space="preserve">Suwanee, GA</w:t>
       </w:r>
@@ -693,8 +693,8 @@
       </w:pPr>
       <w:r>
         <w:rPr>
-          <w:bCs/>
-          <w:b/>
+          <w:b/>
+          <w:bCs/>
         </w:rPr>
         <w:t xml:space="preserve">2010-Jan 2013</w:t>
       </w:r>
@@ -703,8 +703,8 @@
       </w:r>
       <w:r>
         <w:rPr>
-          <w:bCs/>
-          <w:b/>
+          <w:b/>
+          <w:bCs/>
         </w:rPr>
         <w:t xml:space="preserve">Consultant</w:t>
       </w:r>
@@ -713,8 +713,8 @@
       </w:r>
       <w:r>
         <w:rPr>
-          <w:bCs/>
-          <w:b/>
+          <w:b/>
+          <w:bCs/>
         </w:rPr>
         <w:t xml:space="preserve">Innovative Employee Solutions</w:t>
       </w:r>
@@ -795,8 +795,8 @@
       </w:pPr>
       <w:r>
         <w:rPr>
-          <w:bCs/>
-          <w:b/>
+          <w:b/>
+          <w:bCs/>
         </w:rPr>
         <w:t xml:space="preserve">Jul 2003-Sep 2006</w:t>
       </w:r>
@@ -805,8 +805,8 @@
       </w:r>
       <w:r>
         <w:rPr>
-          <w:bCs/>
-          <w:b/>
+          <w:b/>
+          <w:bCs/>
         </w:rPr>
         <w:t xml:space="preserve">Software Engineer</w:t>
       </w:r>
@@ -815,8 +815,8 @@
       </w:r>
       <w:r>
         <w:rPr>
-          <w:bCs/>
-          <w:b/>
+          <w:b/>
+          <w:bCs/>
         </w:rPr>
         <w:t xml:space="preserve">Scientific Games</w:t>
       </w:r>
@@ -825,8 +825,8 @@
       </w:r>
       <w:r>
         <w:rPr>
-          <w:bCs/>
-          <w:b/>
+          <w:b/>
+          <w:bCs/>
         </w:rPr>
         <w:t xml:space="preserve">Alpharetta, GA</w:t>
       </w:r>
@@ -885,8 +885,8 @@
       </w:pPr>
       <w:r>
         <w:rPr>
-          <w:bCs/>
-          <w:b/>
+          <w:b/>
+          <w:bCs/>
         </w:rPr>
         <w:t xml:space="preserve">Sep 2002-Sep 2003</w:t>
       </w:r>
@@ -895,8 +895,8 @@
       </w:r>
       <w:r>
         <w:rPr>
-          <w:bCs/>
-          <w:b/>
+          <w:b/>
+          <w:bCs/>
         </w:rPr>
         <w:t xml:space="preserve">Independent Contractor</w:t>
       </w:r>
@@ -905,8 +905,8 @@
       </w:r>
       <w:r>
         <w:rPr>
-          <w:bCs/>
-          <w:b/>
+          <w:b/>
+          <w:bCs/>
         </w:rPr>
         <w:t xml:space="preserve">Duluth, GA</w:t>
       </w:r>
@@ -983,8 +983,8 @@
       </w:pPr>
       <w:r>
         <w:rPr>
-          <w:bCs/>
-          <w:b/>
+          <w:b/>
+          <w:bCs/>
         </w:rPr>
         <w:t xml:space="preserve">Dec 2002-Feb 2003</w:t>
       </w:r>
@@ -993,8 +993,8 @@
       </w:r>
       <w:r>
         <w:rPr>
-          <w:bCs/>
-          <w:b/>
+          <w:b/>
+          <w:bCs/>
         </w:rPr>
         <w:t xml:space="preserve">Independent Contractor</w:t>
       </w:r>
@@ -1003,8 +1003,8 @@
       </w:r>
       <w:r>
         <w:rPr>
-          <w:bCs/>
-          <w:b/>
+          <w:b/>
+          <w:bCs/>
         </w:rPr>
         <w:t xml:space="preserve">Magnet Communications</w:t>
       </w:r>
@@ -1013,8 +1013,8 @@
       </w:r>
       <w:r>
         <w:rPr>
-          <w:bCs/>
-          <w:b/>
+          <w:b/>
+          <w:bCs/>
         </w:rPr>
         <w:t xml:space="preserve">Atlanta, GA</w:t>
       </w:r>
@@ -1073,8 +1073,8 @@
       </w:pPr>
       <w:r>
         <w:rPr>
-          <w:bCs/>
-          <w:b/>
+          <w:b/>
+          <w:bCs/>
         </w:rPr>
         <w:t xml:space="preserve">Dec 1999-Feb 2002</w:t>
       </w:r>
@@ -1083,8 +1083,8 @@
       </w:r>
       <w:r>
         <w:rPr>
-          <w:bCs/>
-          <w:b/>
+          <w:b/>
+          <w:bCs/>
         </w:rPr>
         <w:t xml:space="preserve">Principal Engineer</w:t>
       </w:r>
@@ -1093,8 +1093,8 @@
       </w:r>
       <w:r>
         <w:rPr>
-          <w:bCs/>
-          <w:b/>
+          <w:b/>
+          <w:bCs/>
         </w:rPr>
         <w:t xml:space="preserve">TransCore</w:t>
       </w:r>
@@ -1103,8 +1103,8 @@
       </w:r>
       <w:r>
         <w:rPr>
-          <w:bCs/>
-          <w:b/>
+          <w:b/>
+          <w:bCs/>
         </w:rPr>
         <w:t xml:space="preserve">Norcross, GA</w:t>
       </w:r>
@@ -1195,8 +1195,8 @@
       </w:pPr>
       <w:r>
         <w:rPr>
-          <w:bCs/>
-          <w:b/>
+          <w:b/>
+          <w:bCs/>
         </w:rPr>
         <w:t xml:space="preserve">Aug 1998-Dec 1999</w:t>
       </w:r>
@@ -1205,8 +1205,8 @@
       </w:r>
       <w:r>
         <w:rPr>
-          <w:bCs/>
-          <w:b/>
+          <w:b/>
+          <w:bCs/>
         </w:rPr>
         <w:t xml:space="preserve">Senior Systems Engineer</w:t>
       </w:r>
@@ -1215,8 +1215,8 @@
       </w:r>
       <w:r>
         <w:rPr>
-          <w:bCs/>
-          <w:b/>
+          <w:b/>
+          <w:bCs/>
         </w:rPr>
         <w:t xml:space="preserve">Gardner Systems</w:t>
       </w:r>
@@ -1225,8 +1225,8 @@
       </w:r>
       <w:r>
         <w:rPr>
-          <w:bCs/>
-          <w:b/>
+          <w:b/>
+          <w:bCs/>
         </w:rPr>
         <w:t xml:space="preserve">Duluth, GA</w:t>
       </w:r>
@@ -1365,8 +1365,8 @@
       </w:pPr>
       <w:r>
         <w:rPr>
-          <w:bCs/>
-          <w:b/>
+          <w:b/>
+          <w:bCs/>
         </w:rPr>
         <w:t xml:space="preserve">Aug 1992-Aug 1998</w:t>
       </w:r>
@@ -1375,8 +1375,8 @@
       </w:r>
       <w:r>
         <w:rPr>
-          <w:bCs/>
-          <w:b/>
+          <w:b/>
+          <w:bCs/>
         </w:rPr>
         <w:t xml:space="preserve">Systems Engineer</w:t>
       </w:r>
@@ -1385,8 +1385,8 @@
       </w:r>
       <w:r>
         <w:rPr>
-          <w:bCs/>
-          <w:b/>
+          <w:b/>
+          <w:bCs/>
         </w:rPr>
         <w:t xml:space="preserve">TransCore</w:t>
       </w:r>
@@ -1395,8 +1395,8 @@
       </w:r>
       <w:r>
         <w:rPr>
-          <w:bCs/>
-          <w:b/>
+          <w:b/>
+          <w:bCs/>
         </w:rPr>
         <w:t xml:space="preserve">Norcross, GA</w:t>
       </w:r>
@@ -1620,7 +1620,7 @@
 <file path=word/numbering.xml><?xml version="1.0" encoding="utf-8"?>
 <w:numbering xmlns:w="http://schemas.openxmlformats.org/wordprocessingml/2006/main">
   <w:abstractNum w:abstractNumId="990">
-    <w:nsid w:val="A990"/>
+    <w:nsid w:val="0000A990"/>
     <w:multiLevelType w:val="multilevel"/>
     <w:lvl w:ilvl="0">
       <w:numFmt w:val="bullet"/>
@@ -1727,10 +1727,10 @@
     <w:name w:val="Body Text"/>
     <w:basedOn w:val="Normal"/>
     <w:link w:val="BodyTextChar"/>
+    <w:qFormat/>
     <w:pPr>
       <w:spacing w:after="180" w:before="180"/>
     </w:pPr>
-    <w:qFormat/>
   </w:style>
   <w:style w:customStyle="1" w:styleId="FirstParagraph" w:type="paragraph">
     <w:name w:val="First Paragraph"/>
@@ -1810,15 +1810,14 @@
     <w:pPr>
       <w:keepNext/>
       <w:keepLines/>
+      <w:spacing w:after="0" w:before="300"/>
       <w:jc w:val="center"/>
-      <w:spacing w:after="0" w:before="300"/>
     </w:pPr>
     <w:rPr>
+      <w:b/>
+      <w:color w:val="345A8A"/>
       <w:sz w:val="20"/>
       <w:szCs w:val="20"/>
-      <w:b/>
-      <w:color w:val="345A8A"/>
-      &gt;
     </w:rPr>
   </w:style>
   <w:style w:customStyle="1" w:styleId="Abstract" w:type="paragraph">
@@ -1924,8 +1923,8 @@
     </w:pPr>
     <w:rPr>
       <w:rFonts w:asciiTheme="majorHAnsi" w:cstheme="majorBidi" w:eastAsiaTheme="majorEastAsia" w:hAnsiTheme="majorHAnsi"/>
+      <w:bCs/>
       <w:i/>
-      <w:bCs/>
       <w:color w:themeColor="accent1" w:val="4F81BD"/>
       <w:sz w:val="24"/>
       <w:szCs w:val="24"/>
@@ -2051,6 +2050,18 @@
     <w:uiPriority w:val="9"/>
     <w:unhideWhenUsed/>
     <w:qFormat/>
+  </w:style>
+  <w:style w:styleId="FootnoteBlockText" w:type="paragraph">
+    <w:name w:val="Footnote Block Text"/>
+    <w:basedOn w:val="Footnote Text"/>
+    <w:next w:val="Footnote Text"/>
+    <w:uiPriority w:val="9"/>
+    <w:unhideWhenUsed/>
+    <w:qFormat/>
+    <w:pPr>
+      <w:spacing w:after="100" w:before="100"/>
+      <w:ind w:firstLine="0" w:left="480" w:right="480"/>
+    </w:pPr>
   </w:style>
   <w:style w:default="1" w:styleId="DefaultParagraphFont" w:type="character">
     <w:name w:val="Default Paragraph Font"/>
@@ -2081,10 +2092,10 @@
         <w:jc w:val="left"/>
       </w:trPr>
       <w:tcPr>
-        <w:vAlign w:val="bottom"/>
         <w:tcBorders>
           <w:bottom w:val="single"/>
         </w:tcBorders>
+        <w:vAlign w:val="bottom"/>
       </w:tcPr>
     </w:tblStylePr>
   </w:style>
@@ -2199,8 +2210,8 @@
     <w:name w:val="KeywordTok"/>
     <w:basedOn w:val="VerbatimChar"/>
     <w:rPr>
+      <w:b/>
       <w:color w:val="007020"/>
-      <w:b/>
     </w:rPr>
   </w:style>
   <w:style w:type="character" w:customStyle="1" w:styleId="DataTypeTok">
@@ -2277,42 +2288,42 @@
     <w:name w:val="ImportTok"/>
     <w:basedOn w:val="VerbatimChar"/>
     <w:rPr>
+      <w:b/>
       <w:color w:val="008000"/>
-      <w:b/>
     </w:rPr>
   </w:style>
   <w:style w:type="character" w:customStyle="1" w:styleId="CommentTok">
     <w:name w:val="CommentTok"/>
     <w:basedOn w:val="VerbatimChar"/>
     <w:rPr>
+      <w:i/>
       <w:color w:val="60a0b0"/>
-      <w:i/>
     </w:rPr>
   </w:style>
   <w:style w:type="character" w:customStyle="1" w:styleId="DocumentationTok">
     <w:name w:val="DocumentationTok"/>
     <w:basedOn w:val="VerbatimChar"/>
     <w:rPr>
+      <w:i/>
       <w:color w:val="ba2121"/>
-      <w:i/>
     </w:rPr>
   </w:style>
   <w:style w:type="character" w:customStyle="1" w:styleId="AnnotationTok">
     <w:name w:val="AnnotationTok"/>
     <w:basedOn w:val="VerbatimChar"/>
     <w:rPr>
-      <w:color w:val="60a0b0"/>
       <w:b/>
       <w:i/>
+      <w:color w:val="60a0b0"/>
     </w:rPr>
   </w:style>
   <w:style w:type="character" w:customStyle="1" w:styleId="CommentVarTok">
     <w:name w:val="CommentVarTok"/>
     <w:basedOn w:val="VerbatimChar"/>
     <w:rPr>
-      <w:color w:val="60a0b0"/>
       <w:b/>
       <w:i/>
+      <w:color w:val="60a0b0"/>
     </w:rPr>
   </w:style>
   <w:style w:type="character" w:customStyle="1" w:styleId="OtherTok">
@@ -2340,8 +2351,8 @@
     <w:name w:val="ControlFlowTok"/>
     <w:basedOn w:val="VerbatimChar"/>
     <w:rPr>
+      <w:b/>
       <w:color w:val="007020"/>
-      <w:b/>
     </w:rPr>
   </w:style>
   <w:style w:type="character" w:customStyle="1" w:styleId="OperatorTok">
@@ -2386,34 +2397,34 @@
     <w:name w:val="InformationTok"/>
     <w:basedOn w:val="VerbatimChar"/>
     <w:rPr>
-      <w:color w:val="60a0b0"/>
       <w:b/>
       <w:i/>
+      <w:color w:val="60a0b0"/>
     </w:rPr>
   </w:style>
   <w:style w:type="character" w:customStyle="1" w:styleId="WarningTok">
     <w:name w:val="WarningTok"/>
     <w:basedOn w:val="VerbatimChar"/>
     <w:rPr>
-      <w:color w:val="60a0b0"/>
       <w:b/>
       <w:i/>
+      <w:color w:val="60a0b0"/>
     </w:rPr>
   </w:style>
   <w:style w:type="character" w:customStyle="1" w:styleId="AlertTok">
     <w:name w:val="AlertTok"/>
     <w:basedOn w:val="VerbatimChar"/>
     <w:rPr>
+      <w:b/>
       <w:color w:val="ff0000"/>
-      <w:b/>
     </w:rPr>
   </w:style>
   <w:style w:type="character" w:customStyle="1" w:styleId="ErrorTok">
     <w:name w:val="ErrorTok"/>
     <w:basedOn w:val="VerbatimChar"/>
     <w:rPr>
+      <w:b/>
       <w:color w:val="ff0000"/>
-      <w:b/>
     </w:rPr>
   </w:style>
   <w:style w:type="character" w:customStyle="1" w:styleId="NormalTok">

</xml_diff>

<commit_message>
Update for new position at Ditto
</commit_message>
<xml_diff>
--- a/formats/kjresume.docx
+++ b/formats/kjresume.docx
@@ -2,7 +2,7 @@
 <file path=word/document.xml><?xml version="1.0" encoding="utf-8"?>
 <w:document xmlns:w="http://schemas.openxmlformats.org/wordprocessingml/2006/main" xmlns:m="http://schemas.openxmlformats.org/officeDocument/2006/math" xmlns:r="http://schemas.openxmlformats.org/officeDocument/2006/relationships" xmlns:o="urn:schemas-microsoft-com:office:office" xmlns:v="urn:schemas-microsoft-com:vml" xmlns:w10="urn:schemas-microsoft-com:office:word" xmlns:a="http://schemas.openxmlformats.org/drawingml/2006/main" xmlns:pic="http://schemas.openxmlformats.org/drawingml/2006/picture" xmlns:wp="http://schemas.openxmlformats.org/drawingml/2006/wordprocessingDrawing">
   <w:body>
-    <w:bookmarkStart w:id="34" w:name="kristopher-johnson"/>
+    <w:bookmarkStart w:id="38" w:name="kristopher-johnson"/>
     <w:p>
       <w:pPr>
         <w:pStyle w:val="Heading1"/>
@@ -137,13 +137,13 @@
         <w:pStyle w:val="FirstParagraph"/>
       </w:pPr>
       <w:r>
-        <w:t xml:space="preserve">Rust, Python, C#, C++, C, Objective-C, Swift, Java, JavaScript, TypeScript,</w:t>
-      </w:r>
-      <w:r>
-        <w:t xml:space="preserve"> </w:t>
-      </w:r>
-      <w:r>
-        <w:t xml:space="preserve">Perl, Ruby, Visual Basic, Bash</w:t>
+        <w:t xml:space="preserve">Rust, C++, Python, C#, C, Objective-C, Swift, Java, JavaScript, TypeScript,</w:t>
+      </w:r>
+      <w:r>
+        <w:t xml:space="preserve"> </w:t>
+      </w:r>
+      <w:r>
+        <w:t xml:space="preserve">Perl, Ruby, Bash</w:t>
       </w:r>
     </w:p>
     <w:bookmarkEnd w:id="23"/>
@@ -161,13 +161,13 @@
         <w:pStyle w:val="FirstParagraph"/>
       </w:pPr>
       <w:r>
-        <w:t xml:space="preserve">Visual Studio Code, Visual Studio, Xcode, Android Studio, Eclipse, Java SDK,</w:t>
-      </w:r>
-      <w:r>
-        <w:t xml:space="preserve"> </w:t>
-      </w:r>
-      <w:r>
-        <w:t xml:space="preserve">Clang and GNU compilers and toolchains, Borland C++ Builder, IBM VisualAge C++</w:t>
+        <w:t xml:space="preserve">Visual Studio Code, Microsoft Visual Studio, Xcode, Android Studio, Eclipse,</w:t>
+      </w:r>
+      <w:r>
+        <w:t xml:space="preserve"> </w:t>
+      </w:r>
+      <w:r>
+        <w:t xml:space="preserve">Java SDK, Clang and GNU compilers and toolchains</w:t>
       </w:r>
     </w:p>
     <w:bookmarkEnd w:id="24"/>
@@ -185,7 +185,7 @@
         <w:pStyle w:val="FirstParagraph"/>
       </w:pPr>
       <w:r>
-        <w:t xml:space="preserve">AWS Certified Cloud Practitioner</w:t>
+        <w:t xml:space="preserve">AWS Certified Solutions Architect - Associate, AWS Certified Cloud Practitioner</w:t>
       </w:r>
     </w:p>
     <w:bookmarkEnd w:id="25"/>
@@ -250,7 +250,7 @@
     </w:p>
     <w:bookmarkEnd w:id="28"/>
     <w:bookmarkEnd w:id="29"/>
-    <w:bookmarkStart w:id="30" w:name="experience"/>
+    <w:bookmarkStart w:id="34" w:name="experience"/>
     <w:p>
       <w:pPr>
         <w:pStyle w:val="Heading2"/>
@@ -268,7 +268,7 @@
           <w:b/>
           <w:bCs/>
         </w:rPr>
-        <w:t xml:space="preserve">Feb 2015-Present</w:t>
+        <w:t xml:space="preserve">Jul 2024-Present</w:t>
       </w:r>
       <w:r>
         <w:br/>
@@ -278,18 +278,96 @@
           <w:b/>
           <w:bCs/>
         </w:rPr>
+        <w:t xml:space="preserve">Senior Software Engineer</w:t>
+      </w:r>
+      <w:r>
+        <w:br/>
+      </w:r>
+      <w:hyperlink r:id="rId30">
+        <w:r>
+          <w:rPr>
+            <w:rStyle w:val="Hyperlink"/>
+            <w:b/>
+            <w:bCs/>
+          </w:rPr>
+          <w:t xml:space="preserve">DittoLive Incorporated</w:t>
+        </w:r>
+      </w:hyperlink>
+    </w:p>
+    <w:p>
+      <w:pPr>
+        <w:pStyle w:val="BodyText"/>
+      </w:pPr>
+      <w:r>
+        <w:t xml:space="preserve">Member of the Ditto SDK engineering team. Personally responsible for evolution</w:t>
+      </w:r>
+      <w:r>
+        <w:t xml:space="preserve"> </w:t>
+      </w:r>
+      <w:r>
+        <w:t xml:space="preserve">and maintenance of the C++ SDK, and collaborated with other team members on the</w:t>
+      </w:r>
+      <w:r>
+        <w:t xml:space="preserve"> </w:t>
+      </w:r>
+      <w:r>
+        <w:t xml:space="preserve">SDKs for other programming languages. Worked with product management and</w:t>
+      </w:r>
+      <w:r>
+        <w:t xml:space="preserve"> </w:t>
+      </w:r>
+      <w:r>
+        <w:t xml:space="preserve">customers to implement new features and to provide escalated technical support.</w:t>
+      </w:r>
+    </w:p>
+    <w:p>
+      <w:pPr>
+        <w:pStyle w:val="BodyText"/>
+      </w:pPr>
+      <w:r>
+        <w:t xml:space="preserve">Worked with C++, Rust, Android, Swift, Java, and C# on iOS, Android, macOS, and</w:t>
+      </w:r>
+      <w:r>
+        <w:t xml:space="preserve"> </w:t>
+      </w:r>
+      <w:r>
+        <w:t xml:space="preserve">Linux.</w:t>
+      </w:r>
+    </w:p>
+    <w:p>
+      <w:pPr>
+        <w:pStyle w:val="BodyText"/>
+      </w:pPr>
+      <w:r>
+        <w:rPr>
+          <w:b/>
+          <w:bCs/>
+        </w:rPr>
+        <w:t xml:space="preserve">Feb 2015-Jul 2024</w:t>
+      </w:r>
+      <w:r>
+        <w:br/>
+      </w:r>
+      <w:r>
+        <w:rPr>
+          <w:b/>
+          <w:bCs/>
+        </w:rPr>
         <w:t xml:space="preserve">Senior Software Developer</w:t>
       </w:r>
       <w:r>
         <w:br/>
       </w:r>
-      <w:r>
-        <w:rPr>
-          <w:b/>
-          <w:bCs/>
-        </w:rPr>
-        <w:t xml:space="preserve">Kobiton, Inc.</w:t>
-      </w:r>
+      <w:hyperlink r:id="rId31">
+        <w:r>
+          <w:rPr>
+            <w:rStyle w:val="Hyperlink"/>
+            <w:b/>
+            <w:bCs/>
+          </w:rPr>
+          <w:t xml:space="preserve">Kobiton, Inc.</w:t>
+        </w:r>
+      </w:hyperlink>
       <w:r>
         <w:br/>
       </w:r>
@@ -314,31 +392,31 @@
         <w:pStyle w:val="BodyText"/>
       </w:pPr>
       <w:r>
-        <w:t xml:space="preserve">Involved in design, development, maintenance, and support of a suite of</w:t>
-      </w:r>
-      <w:r>
-        <w:t xml:space="preserve"> </w:t>
-      </w:r>
-      <w:r>
-        <w:t xml:space="preserve">enterprise mobile application testing products for iOS and Android. Using macOS,</w:t>
-      </w:r>
-      <w:r>
-        <w:t xml:space="preserve"> </w:t>
-      </w:r>
-      <w:r>
-        <w:t xml:space="preserve">iOS, Android, Rust, Swift, Objective-C, Xcode, Windows, Visual Studio .NET,</w:t>
-      </w:r>
-      <w:r>
-        <w:t xml:space="preserve"> </w:t>
-      </w:r>
-      <w:r>
-        <w:t xml:space="preserve">Android Studio, C#, C++, Java, JavaScript, TypeScript, .NET, Mono, CMake, HTML,</w:t>
-      </w:r>
-      <w:r>
-        <w:t xml:space="preserve"> </w:t>
-      </w:r>
-      <w:r>
-        <w:t xml:space="preserve">and CSS.</w:t>
+        <w:t xml:space="preserve">Senior software engineer involved in architecture, design, development,</w:t>
+      </w:r>
+      <w:r>
+        <w:t xml:space="preserve"> </w:t>
+      </w:r>
+      <w:r>
+        <w:t xml:space="preserve">maintenance, and support of a suite of enterprise mobile application testing</w:t>
+      </w:r>
+      <w:r>
+        <w:t xml:space="preserve"> </w:t>
+      </w:r>
+      <w:r>
+        <w:t xml:space="preserve">products for iOS and Android. Using macOS, iOS, Android, Rust, Swift,</w:t>
+      </w:r>
+      <w:r>
+        <w:t xml:space="preserve"> </w:t>
+      </w:r>
+      <w:r>
+        <w:t xml:space="preserve">Objective-C, Xcode, Windows, Visual Studio .NET, Android Studio, C#, C++, Java,</w:t>
+      </w:r>
+      <w:r>
+        <w:t xml:space="preserve"> </w:t>
+      </w:r>
+      <w:r>
+        <w:t xml:space="preserve">JavaScript, TypeScript, .NET, Mono, CMake, HTML, and CSS.</w:t>
       </w:r>
     </w:p>
     <w:p>
@@ -634,38 +712,6 @@
         <w:pStyle w:val="BodyText"/>
       </w:pPr>
       <w:r>
-        <w:t xml:space="preserve">Developed JacksOrBetter video poker game for iPhone OS using Cocoa Touch/UIKit</w:t>
-      </w:r>
-      <w:r>
-        <w:t xml:space="preserve"> </w:t>
-      </w:r>
-      <w:r>
-        <w:t xml:space="preserve">and Objective- C, for distribution via Apple’s App Store. Also developed</w:t>
-      </w:r>
-      <w:r>
-        <w:t xml:space="preserve"> </w:t>
-      </w:r>
-      <w:r>
-        <w:t xml:space="preserve">web-application variant of JacksOrBetter, using HTML, CSS, JavaScript, jQuery,</w:t>
-      </w:r>
-      <w:r>
-        <w:t xml:space="preserve"> </w:t>
-      </w:r>
-      <w:r>
-        <w:t xml:space="preserve">and WebKit. Developed open-source Menubar Countdown application for Mac OS X,</w:t>
-      </w:r>
-      <w:r>
-        <w:t xml:space="preserve"> </w:t>
-      </w:r>
-      <w:r>
-        <w:t xml:space="preserve">using Objective-C and Apple Xcode IDE.</w:t>
-      </w:r>
-    </w:p>
-    <w:p>
-      <w:pPr>
-        <w:pStyle w:val="BodyText"/>
-      </w:pPr>
-      <w:r>
         <w:t xml:space="preserve">Assisted internal development team at Reuters in resolving issues for a major</w:t>
       </w:r>
       <w:r>
@@ -813,13 +859,16 @@
       <w:r>
         <w:br/>
       </w:r>
-      <w:r>
-        <w:rPr>
-          <w:b/>
-          <w:bCs/>
-        </w:rPr>
-        <w:t xml:space="preserve">Scientific Games</w:t>
-      </w:r>
+      <w:hyperlink r:id="rId32">
+        <w:r>
+          <w:rPr>
+            <w:rStyle w:val="Hyperlink"/>
+            <w:b/>
+            <w:bCs/>
+          </w:rPr>
+          <w:t xml:space="preserve">Scientific Games</w:t>
+        </w:r>
+      </w:hyperlink>
       <w:r>
         <w:br/>
       </w:r>
@@ -1091,13 +1140,16 @@
       <w:r>
         <w:br/>
       </w:r>
-      <w:r>
-        <w:rPr>
-          <w:b/>
-          <w:bCs/>
-        </w:rPr>
-        <w:t xml:space="preserve">TransCore</w:t>
-      </w:r>
+      <w:hyperlink r:id="rId33">
+        <w:r>
+          <w:rPr>
+            <w:rStyle w:val="Hyperlink"/>
+            <w:b/>
+            <w:bCs/>
+          </w:rPr>
+          <w:t xml:space="preserve">TransCore</w:t>
+        </w:r>
+      </w:hyperlink>
       <w:r>
         <w:br/>
       </w:r>
@@ -1270,20 +1322,6 @@
         <w:pStyle w:val="BodyText"/>
       </w:pPr>
       <w:r>
-        <w:t xml:space="preserve">Played a major role in design and implementation of a DCOM-based system that</w:t>
-      </w:r>
-      <w:r>
-        <w:t xml:space="preserve"> </w:t>
-      </w:r>
-      <w:r>
-        <w:t xml:space="preserve">controls freeway message signs and reacts to adverse weather conditions.</w:t>
-      </w:r>
-    </w:p>
-    <w:p>
-      <w:pPr>
-        <w:pStyle w:val="BodyText"/>
-      </w:pPr>
-      <w:r>
         <w:t xml:space="preserve">Designed and implemented CORBA-based system for interactive control of remote</w:t>
       </w:r>
       <w:r>
@@ -1310,32 +1348,6 @@
         <w:pStyle w:val="BodyText"/>
       </w:pPr>
       <w:r>
-        <w:t xml:space="preserve">Played a major role in company-wide software development process improvement</w:t>
-      </w:r>
-      <w:r>
-        <w:t xml:space="preserve"> </w:t>
-      </w:r>
-      <w:r>
-        <w:t xml:space="preserve">activities. These included reorganization of the company’s source code version</w:t>
-      </w:r>
-      <w:r>
-        <w:t xml:space="preserve"> </w:t>
-      </w:r>
-      <w:r>
-        <w:t xml:space="preserve">control system, creation of scripts for automatic builds of software, definition</w:t>
-      </w:r>
-      <w:r>
-        <w:t xml:space="preserve"> </w:t>
-      </w:r>
-      <w:r>
-        <w:t xml:space="preserve">of programming style standards, and documentation of procedures.</w:t>
-      </w:r>
-    </w:p>
-    <w:p>
-      <w:pPr>
-        <w:pStyle w:val="BodyText"/>
-      </w:pPr>
-      <w:r>
         <w:t xml:space="preserve">Acted as team leader for coordination of development activities between several</w:t>
       </w:r>
       <w:r>
@@ -1383,13 +1395,16 @@
       <w:r>
         <w:br/>
       </w:r>
-      <w:r>
-        <w:rPr>
-          <w:b/>
-          <w:bCs/>
-        </w:rPr>
-        <w:t xml:space="preserve">TransCore</w:t>
-      </w:r>
+      <w:hyperlink r:id="rId33">
+        <w:r>
+          <w:rPr>
+            <w:rStyle w:val="Hyperlink"/>
+            <w:b/>
+            <w:bCs/>
+          </w:rPr>
+          <w:t xml:space="preserve">TransCore</w:t>
+        </w:r>
+      </w:hyperlink>
       <w:r>
         <w:br/>
       </w:r>
@@ -1497,8 +1512,8 @@
         <w:t xml:space="preserve">and editing of traffic hazard information for the state of Minnesota.</w:t>
       </w:r>
     </w:p>
-    <w:bookmarkEnd w:id="30"/>
-    <w:bookmarkStart w:id="31" w:name="location"/>
+    <w:bookmarkEnd w:id="34"/>
+    <w:bookmarkStart w:id="35" w:name="location"/>
     <w:p>
       <w:pPr>
         <w:pStyle w:val="Heading2"/>
@@ -1515,8 +1530,8 @@
         <w:t xml:space="preserve">Currently living in the Atlanta, Georgia area. Willing to travel.</w:t>
       </w:r>
     </w:p>
-    <w:bookmarkEnd w:id="31"/>
-    <w:bookmarkStart w:id="32" w:name="education"/>
+    <w:bookmarkEnd w:id="35"/>
+    <w:bookmarkStart w:id="36" w:name="education"/>
     <w:p>
       <w:pPr>
         <w:pStyle w:val="Heading2"/>
@@ -1550,11 +1565,11 @@
         <w:br/>
       </w:r>
       <w:r>
-        <w:t xml:space="preserve">M.S., Computer Science, December 2024 (expected graduation date)</w:t>
-      </w:r>
-    </w:p>
-    <w:bookmarkEnd w:id="32"/>
-    <w:bookmarkStart w:id="33" w:name="other"/>
+        <w:t xml:space="preserve">M.S., Computer Science, December 2025 (expected graduation date)</w:t>
+      </w:r>
+    </w:p>
+    <w:bookmarkEnd w:id="36"/>
+    <w:bookmarkStart w:id="37" w:name="other"/>
     <w:p>
       <w:pPr>
         <w:pStyle w:val="Heading2"/>
@@ -1584,11 +1599,11 @@
         <w:pStyle w:val="BodyText"/>
       </w:pPr>
       <w:r>
-        <w:t xml:space="preserve">This document was last updated 2023-04-08.</w:t>
-      </w:r>
-    </w:p>
-    <w:bookmarkEnd w:id="33"/>
-    <w:bookmarkEnd w:id="34"/>
+        <w:t xml:space="preserve">This document was last updated 2024-08-25.</w:t>
+      </w:r>
+    </w:p>
+    <w:bookmarkEnd w:id="37"/>
+    <w:bookmarkEnd w:id="38"/>
     <w:sectPr/>
   </w:body>
 </w:document>
@@ -1627,7 +1642,7 @@
       <w:lvlText w:val=" "/>
       <w:lvlJc w:val="left"/>
       <w:pPr>
-        <w:ind w:left="720" w:hanging="480"/>
+        <w:ind w:left="720" w:hanging="360"/>
       </w:pPr>
     </w:lvl>
     <w:lvl w:ilvl="1">
@@ -1635,7 +1650,7 @@
       <w:lvlText w:val=" "/>
       <w:lvlJc w:val="left"/>
       <w:pPr>
-        <w:ind w:left="1440" w:hanging="480"/>
+        <w:ind w:left="1440" w:hanging="360"/>
       </w:pPr>
     </w:lvl>
     <w:lvl w:ilvl="2">
@@ -1643,7 +1658,7 @@
       <w:lvlText w:val=" "/>
       <w:lvlJc w:val="left"/>
       <w:pPr>
-        <w:ind w:left="2160" w:hanging="480"/>
+        <w:ind w:left="2160" w:hanging="360"/>
       </w:pPr>
     </w:lvl>
     <w:lvl w:ilvl="3">
@@ -1651,7 +1666,7 @@
       <w:lvlText w:val=" "/>
       <w:lvlJc w:val="left"/>
       <w:pPr>
-        <w:ind w:left="2880" w:hanging="480"/>
+        <w:ind w:left="2880" w:hanging="360"/>
       </w:pPr>
     </w:lvl>
     <w:lvl w:ilvl="4">
@@ -1659,7 +1674,7 @@
       <w:lvlText w:val=" "/>
       <w:lvlJc w:val="left"/>
       <w:pPr>
-        <w:ind w:left="3600" w:hanging="480"/>
+        <w:ind w:left="3600" w:hanging="360"/>
       </w:pPr>
     </w:lvl>
     <w:lvl w:ilvl="5">
@@ -1667,7 +1682,7 @@
       <w:lvlText w:val=" "/>
       <w:lvlJc w:val="left"/>
       <w:pPr>
-        <w:ind w:left="4320" w:hanging="480"/>
+        <w:ind w:left="4320" w:hanging="360"/>
       </w:pPr>
     </w:lvl>
     <w:lvl w:ilvl="6">
@@ -1675,7 +1690,7 @@
       <w:lvlText w:val=" "/>
       <w:lvlJc w:val="left"/>
       <w:pPr>
-        <w:ind w:left="5040" w:hanging="480"/>
+        <w:ind w:left="5040" w:hanging="360"/>
       </w:pPr>
     </w:lvl>
     <w:lvl w:ilvl="7">
@@ -1683,7 +1698,7 @@
       <w:lvlText w:val=" "/>
       <w:lvlJc w:val="left"/>
       <w:pPr>
-        <w:ind w:left="5760" w:hanging="480"/>
+        <w:ind w:left="5760" w:hanging="360"/>
       </w:pPr>
     </w:lvl>
     <w:lvl w:ilvl="8">
@@ -1691,7 +1706,7 @@
       <w:lvlText w:val=" "/>
       <w:lvlJc w:val="left"/>
       <w:pPr>
-        <w:ind w:left="6480" w:hanging="480"/>
+        <w:ind w:left="6480" w:hanging="360"/>
       </w:pPr>
     </w:lvl>
   </w:abstractNum>
@@ -1750,36 +1765,69 @@
     <w:name w:val="Title"/>
     <w:basedOn w:val="Normal"/>
     <w:next w:val="BodyText"/>
+    <w:link w:val="TitleChar"/>
+    <w:uiPriority w:val="10"/>
     <w:qFormat/>
+    <w:rsid w:val="00A10FD9"/>
     <w:pPr>
-      <w:keepNext/>
-      <w:keepLines/>
-      <w:spacing w:after="240" w:before="480"/>
+      <w:spacing w:after="80" w:line="240" w:lineRule="auto"/>
+      <w:contextualSpacing/>
       <w:jc w:val="center"/>
     </w:pPr>
     <w:rPr>
       <w:rFonts w:asciiTheme="majorHAnsi" w:cstheme="majorBidi" w:eastAsiaTheme="majorEastAsia" w:hAnsiTheme="majorHAnsi"/>
-      <w:b/>
-      <w:bCs/>
-      <w:color w:themeColor="accent1" w:themeShade="B5" w:val="345A8A"/>
-      <w:sz w:val="36"/>
-      <w:szCs w:val="36"/>
+      <w:spacing w:val="-10"/>
+      <w:kern w:val="28"/>
+      <w:sz w:val="56"/>
+      <w:szCs w:val="56"/>
+    </w:rPr>
+  </w:style>
+  <w:style w:customStyle="1" w:styleId="TitleChar" w:type="character">
+    <w:name w:val="Title Char"/>
+    <w:basedOn w:val="DefaultParagraphFont"/>
+    <w:link w:val="Title"/>
+    <w:uiPriority w:val="10"/>
+    <w:rsid w:val="00A10FD9"/>
+    <w:rPr>
+      <w:rFonts w:asciiTheme="majorHAnsi" w:cstheme="majorBidi" w:eastAsiaTheme="majorEastAsia" w:hAnsiTheme="majorHAnsi"/>
+      <w:spacing w:val="-10"/>
+      <w:kern w:val="28"/>
+      <w:sz w:val="56"/>
+      <w:szCs w:val="56"/>
     </w:rPr>
   </w:style>
   <w:style w:styleId="Subtitle" w:type="paragraph">
     <w:name w:val="Subtitle"/>
     <w:basedOn w:val="Title"/>
     <w:next w:val="BodyText"/>
+    <w:link w:val="SubtitleChar"/>
+    <w:uiPriority w:val="11"/>
     <w:qFormat/>
+    <w:rsid w:val="00A10FD9"/>
     <w:pPr>
-      <w:keepNext/>
-      <w:keepLines/>
-      <w:spacing w:after="240" w:before="240"/>
-      <w:jc w:val="center"/>
+      <w:numPr>
+        <w:ilvl w:val="1"/>
+      </w:numPr>
     </w:pPr>
     <w:rPr>
-      <w:sz w:val="30"/>
-      <w:szCs w:val="30"/>
+      <w:rFonts w:cstheme="majorBidi" w:eastAsiaTheme="majorEastAsia"/>
+      <w:spacing w:val="15"/>
+      <w:sz w:val="28"/>
+      <w:szCs w:val="28"/>
+    </w:rPr>
+  </w:style>
+  <w:style w:customStyle="1" w:styleId="SubtitleChar" w:type="character">
+    <w:name w:val="Subtitle Char"/>
+    <w:basedOn w:val="DefaultParagraphFont"/>
+    <w:link w:val="Subtitle"/>
+    <w:uiPriority w:val="11"/>
+    <w:rsid w:val="00A10FD9"/>
+    <w:rPr>
+      <w:rFonts w:cstheme="majorBidi" w:eastAsiaTheme="majorEastAsia"/>
+      <w:color w:themeColor="text1" w:themeTint="A6" w:val="595959"/>
+      <w:spacing w:val="15"/>
+      <w:sz w:val="28"/>
+      <w:szCs w:val="28"/>
     </w:rPr>
   </w:style>
   <w:style w:customStyle="1" w:styleId="Author" w:type="paragraph">
@@ -1815,7 +1863,6 @@
     </w:pPr>
     <w:rPr>
       <w:b/>
-      <w:color w:val="345A8A"/>
       <w:sz w:val="20"/>
       <w:szCs w:val="20"/>
     </w:rPr>
@@ -1844,191 +1891,321 @@
     <w:rPr/>
   </w:style>
   <w:style w:styleId="Heading1" w:type="paragraph">
-    <w:name w:val="Heading 1"/>
+    <w:name w:val="heading 1"/>
     <w:basedOn w:val="Normal"/>
     <w:next w:val="BodyText"/>
+    <w:link w:val="Heading1Char"/>
     <w:uiPriority w:val="9"/>
     <w:qFormat/>
+    <w:rsid w:val="00A10FD9"/>
     <w:pPr>
       <w:keepNext/>
       <w:keepLines/>
-      <w:spacing w:after="0" w:before="480"/>
+      <w:spacing w:after="80" w:before="360"/>
       <w:outlineLvl w:val="0"/>
     </w:pPr>
     <w:rPr>
       <w:rFonts w:asciiTheme="majorHAnsi" w:cstheme="majorBidi" w:eastAsiaTheme="majorEastAsia" w:hAnsiTheme="majorHAnsi"/>
-      <w:b/>
-      <w:bCs/>
-      <w:color w:themeColor="accent1" w:val="4F81BD"/>
-      <w:sz w:val="32"/>
-      <w:szCs w:val="32"/>
+      <w:color w:themeColor="accent1" w:themeShade="BF" w:val="0F4761"/>
+      <w:sz w:val="40"/>
+      <w:szCs w:val="40"/>
     </w:rPr>
   </w:style>
   <w:style w:styleId="Heading2" w:type="paragraph">
-    <w:name w:val="Heading 2"/>
+    <w:name w:val="heading 2"/>
     <w:basedOn w:val="Normal"/>
     <w:next w:val="BodyText"/>
+    <w:link w:val="Heading2Char"/>
     <w:uiPriority w:val="9"/>
+    <w:semiHidden/>
     <w:unhideWhenUsed/>
     <w:qFormat/>
+    <w:rsid w:val="00A10FD9"/>
     <w:pPr>
       <w:keepNext/>
       <w:keepLines/>
-      <w:spacing w:after="0" w:before="200"/>
+      <w:spacing w:after="80" w:before="160"/>
       <w:outlineLvl w:val="1"/>
     </w:pPr>
     <w:rPr>
       <w:rFonts w:asciiTheme="majorHAnsi" w:cstheme="majorBidi" w:eastAsiaTheme="majorEastAsia" w:hAnsiTheme="majorHAnsi"/>
-      <w:b/>
-      <w:bCs/>
-      <w:color w:themeColor="accent1" w:val="4F81BD"/>
-      <w:sz w:val="28"/>
-      <w:szCs w:val="28"/>
+      <w:color w:themeColor="accent1" w:themeShade="BF" w:val="0F4761"/>
+      <w:sz w:val="32"/>
+      <w:szCs w:val="32"/>
     </w:rPr>
   </w:style>
   <w:style w:styleId="Heading3" w:type="paragraph">
-    <w:name w:val="Heading 3"/>
+    <w:name w:val="heading 3"/>
     <w:basedOn w:val="Normal"/>
     <w:next w:val="BodyText"/>
+    <w:link w:val="Heading3Char"/>
     <w:uiPriority w:val="9"/>
+    <w:semiHidden/>
     <w:unhideWhenUsed/>
     <w:qFormat/>
+    <w:rsid w:val="00A10FD9"/>
     <w:pPr>
       <w:keepNext/>
       <w:keepLines/>
-      <w:spacing w:after="0" w:before="200"/>
+      <w:spacing w:after="80" w:before="160"/>
       <w:outlineLvl w:val="2"/>
     </w:pPr>
     <w:rPr>
-      <w:rFonts w:asciiTheme="majorHAnsi" w:cstheme="majorBidi" w:eastAsiaTheme="majorEastAsia" w:hAnsiTheme="majorHAnsi"/>
-      <w:b/>
-      <w:bCs/>
-      <w:color w:themeColor="accent1" w:val="4F81BD"/>
-      <w:sz w:val="24"/>
-      <w:szCs w:val="24"/>
+      <w:rFonts w:cstheme="majorBidi" w:eastAsiaTheme="majorEastAsia"/>
+      <w:color w:themeColor="accent1" w:themeShade="BF" w:val="0F4761"/>
+      <w:sz w:val="28"/>
+      <w:szCs w:val="28"/>
     </w:rPr>
   </w:style>
   <w:style w:styleId="Heading4" w:type="paragraph">
-    <w:name w:val="Heading 4"/>
+    <w:name w:val="heading 4"/>
     <w:basedOn w:val="Normal"/>
     <w:next w:val="BodyText"/>
+    <w:link w:val="Heading4Char"/>
     <w:uiPriority w:val="9"/>
+    <w:semiHidden/>
     <w:unhideWhenUsed/>
     <w:qFormat/>
+    <w:rsid w:val="00A10FD9"/>
     <w:pPr>
       <w:keepNext/>
       <w:keepLines/>
-      <w:spacing w:after="0" w:before="200"/>
+      <w:spacing w:after="40" w:before="80"/>
       <w:outlineLvl w:val="3"/>
     </w:pPr>
     <w:rPr>
-      <w:rFonts w:asciiTheme="majorHAnsi" w:cstheme="majorBidi" w:eastAsiaTheme="majorEastAsia" w:hAnsiTheme="majorHAnsi"/>
-      <w:bCs/>
+      <w:rFonts w:cstheme="majorBidi" w:eastAsiaTheme="majorEastAsia"/>
       <w:i/>
-      <w:color w:themeColor="accent1" w:val="4F81BD"/>
-      <w:sz w:val="24"/>
-      <w:szCs w:val="24"/>
+      <w:iCs/>
+      <w:color w:themeColor="accent1" w:themeShade="BF" w:val="0F4761"/>
     </w:rPr>
   </w:style>
   <w:style w:styleId="Heading5" w:type="paragraph">
-    <w:name w:val="Heading 5"/>
+    <w:name w:val="heading 5"/>
     <w:basedOn w:val="Normal"/>
     <w:next w:val="BodyText"/>
+    <w:link w:val="Heading5Char"/>
     <w:uiPriority w:val="9"/>
+    <w:semiHidden/>
     <w:unhideWhenUsed/>
     <w:qFormat/>
+    <w:rsid w:val="00A10FD9"/>
     <w:pPr>
       <w:keepNext/>
       <w:keepLines/>
-      <w:spacing w:after="0" w:before="200"/>
+      <w:spacing w:after="40" w:before="80"/>
       <w:outlineLvl w:val="4"/>
     </w:pPr>
     <w:rPr>
-      <w:rFonts w:asciiTheme="majorHAnsi" w:cstheme="majorBidi" w:eastAsiaTheme="majorEastAsia" w:hAnsiTheme="majorHAnsi"/>
-      <w:iCs/>
-      <w:color w:themeColor="accent1" w:val="4F81BD"/>
-      <w:sz w:val="24"/>
-      <w:szCs w:val="24"/>
+      <w:rFonts w:cstheme="majorBidi" w:eastAsiaTheme="majorEastAsia"/>
+      <w:color w:themeColor="accent1" w:themeShade="BF" w:val="0F4761"/>
     </w:rPr>
   </w:style>
   <w:style w:styleId="Heading6" w:type="paragraph">
-    <w:name w:val="Heading 6"/>
+    <w:name w:val="heading 6"/>
     <w:basedOn w:val="Normal"/>
     <w:next w:val="BodyText"/>
+    <w:link w:val="Heading6Char"/>
     <w:uiPriority w:val="9"/>
+    <w:semiHidden/>
     <w:unhideWhenUsed/>
     <w:qFormat/>
+    <w:rsid w:val="00A10FD9"/>
     <w:pPr>
       <w:keepNext/>
       <w:keepLines/>
-      <w:spacing w:after="0" w:before="200"/>
+      <w:spacing w:after="0" w:before="40"/>
       <w:outlineLvl w:val="5"/>
     </w:pPr>
     <w:rPr>
-      <w:rFonts w:asciiTheme="majorHAnsi" w:cstheme="majorBidi" w:eastAsiaTheme="majorEastAsia" w:hAnsiTheme="majorHAnsi"/>
-      <w:color w:themeColor="accent1" w:val="4F81BD"/>
-      <w:sz w:val="24"/>
-      <w:szCs w:val="24"/>
+      <w:rFonts w:cstheme="majorBidi" w:eastAsiaTheme="majorEastAsia"/>
+      <w:i/>
+      <w:iCs/>
+      <w:color w:themeColor="text1" w:themeTint="A6" w:val="595959"/>
     </w:rPr>
   </w:style>
   <w:style w:styleId="Heading7" w:type="paragraph">
-    <w:name w:val="Heading 7"/>
+    <w:name w:val="heading 7"/>
     <w:basedOn w:val="Normal"/>
     <w:next w:val="BodyText"/>
+    <w:link w:val="Heading7Char"/>
     <w:uiPriority w:val="9"/>
+    <w:semiHidden/>
     <w:unhideWhenUsed/>
     <w:qFormat/>
+    <w:rsid w:val="00A10FD9"/>
     <w:pPr>
       <w:keepNext/>
       <w:keepLines/>
-      <w:spacing w:after="0" w:before="200"/>
+      <w:spacing w:after="0" w:before="40"/>
       <w:outlineLvl w:val="6"/>
     </w:pPr>
     <w:rPr>
-      <w:rFonts w:asciiTheme="majorHAnsi" w:cstheme="majorBidi" w:eastAsiaTheme="majorEastAsia" w:hAnsiTheme="majorHAnsi"/>
-      <w:color w:themeColor="accent1" w:val="4F81BD"/>
-      <w:sz w:val="24"/>
-      <w:szCs w:val="24"/>
+      <w:rFonts w:cstheme="majorBidi" w:eastAsiaTheme="majorEastAsia"/>
+      <w:color w:themeColor="text1" w:themeTint="A6" w:val="595959"/>
     </w:rPr>
   </w:style>
   <w:style w:styleId="Heading8" w:type="paragraph">
-    <w:name w:val="Heading 8"/>
+    <w:name w:val="heading 8"/>
     <w:basedOn w:val="Normal"/>
     <w:next w:val="BodyText"/>
+    <w:link w:val="Heading8Char"/>
     <w:uiPriority w:val="9"/>
+    <w:semiHidden/>
     <w:unhideWhenUsed/>
     <w:qFormat/>
+    <w:rsid w:val="00A10FD9"/>
     <w:pPr>
       <w:keepNext/>
       <w:keepLines/>
-      <w:spacing w:after="0" w:before="200"/>
+      <w:spacing w:after="0"/>
       <w:outlineLvl w:val="7"/>
     </w:pPr>
     <w:rPr>
-      <w:rFonts w:asciiTheme="majorHAnsi" w:cstheme="majorBidi" w:eastAsiaTheme="majorEastAsia" w:hAnsiTheme="majorHAnsi"/>
-      <w:color w:themeColor="accent1" w:val="4F81BD"/>
-      <w:sz w:val="24"/>
-      <w:szCs w:val="24"/>
+      <w:rFonts w:cstheme="majorBidi" w:eastAsiaTheme="majorEastAsia"/>
+      <w:i/>
+      <w:iCs/>
+      <w:color w:themeColor="text1" w:themeTint="D8" w:val="272727"/>
     </w:rPr>
   </w:style>
   <w:style w:styleId="Heading9" w:type="paragraph">
-    <w:name w:val="Heading 9"/>
+    <w:name w:val="heading 9"/>
     <w:basedOn w:val="Normal"/>
     <w:next w:val="BodyText"/>
+    <w:link w:val="Heading9Char"/>
     <w:uiPriority w:val="9"/>
+    <w:semiHidden/>
     <w:unhideWhenUsed/>
     <w:qFormat/>
+    <w:rsid w:val="00A10FD9"/>
     <w:pPr>
       <w:keepNext/>
       <w:keepLines/>
-      <w:spacing w:after="0" w:before="200"/>
+      <w:spacing w:after="0"/>
       <w:outlineLvl w:val="8"/>
     </w:pPr>
     <w:rPr>
+      <w:rFonts w:cstheme="majorBidi" w:eastAsiaTheme="majorEastAsia"/>
+      <w:color w:themeColor="text1" w:themeTint="D8" w:val="272727"/>
+    </w:rPr>
+  </w:style>
+  <w:style w:customStyle="1" w:styleId="Heading1Char" w:type="character">
+    <w:name w:val="Heading 1 Char"/>
+    <w:basedOn w:val="DefaultParagraphFont"/>
+    <w:link w:val="Heading1"/>
+    <w:uiPriority w:val="9"/>
+    <w:rsid w:val="00A10FD9"/>
+    <w:rPr>
       <w:rFonts w:asciiTheme="majorHAnsi" w:cstheme="majorBidi" w:eastAsiaTheme="majorEastAsia" w:hAnsiTheme="majorHAnsi"/>
-      <w:color w:themeColor="accent1" w:val="4F81BD"/>
-      <w:sz w:val="24"/>
-      <w:szCs w:val="24"/>
+      <w:color w:themeColor="accent1" w:themeShade="BF" w:val="0F4761"/>
+      <w:sz w:val="40"/>
+      <w:szCs w:val="40"/>
+    </w:rPr>
+  </w:style>
+  <w:style w:customStyle="1" w:styleId="Heading2Char" w:type="character">
+    <w:name w:val="Heading 2 Char"/>
+    <w:basedOn w:val="DefaultParagraphFont"/>
+    <w:link w:val="Heading2"/>
+    <w:uiPriority w:val="9"/>
+    <w:semiHidden/>
+    <w:rsid w:val="00A10FD9"/>
+    <w:rPr>
+      <w:rFonts w:asciiTheme="majorHAnsi" w:cstheme="majorBidi" w:eastAsiaTheme="majorEastAsia" w:hAnsiTheme="majorHAnsi"/>
+      <w:color w:themeColor="accent1" w:themeShade="BF" w:val="0F4761"/>
+      <w:sz w:val="32"/>
+      <w:szCs w:val="32"/>
+    </w:rPr>
+  </w:style>
+  <w:style w:customStyle="1" w:styleId="Heading3Char" w:type="character">
+    <w:name w:val="Heading 3 Char"/>
+    <w:basedOn w:val="DefaultParagraphFont"/>
+    <w:link w:val="Heading3"/>
+    <w:uiPriority w:val="9"/>
+    <w:semiHidden/>
+    <w:rsid w:val="00A10FD9"/>
+    <w:rPr>
+      <w:rFonts w:cstheme="majorBidi" w:eastAsiaTheme="majorEastAsia"/>
+      <w:color w:themeColor="accent1" w:themeShade="BF" w:val="0F4761"/>
+      <w:sz w:val="28"/>
+      <w:szCs w:val="28"/>
+    </w:rPr>
+  </w:style>
+  <w:style w:customStyle="1" w:styleId="Heading4Char" w:type="character">
+    <w:name w:val="Heading 4 Char"/>
+    <w:basedOn w:val="DefaultParagraphFont"/>
+    <w:link w:val="Heading4"/>
+    <w:uiPriority w:val="9"/>
+    <w:semiHidden/>
+    <w:rsid w:val="00A10FD9"/>
+    <w:rPr>
+      <w:rFonts w:cstheme="majorBidi" w:eastAsiaTheme="majorEastAsia"/>
+      <w:i/>
+      <w:iCs/>
+      <w:color w:themeColor="accent1" w:themeShade="BF" w:val="0F4761"/>
+    </w:rPr>
+  </w:style>
+  <w:style w:customStyle="1" w:styleId="Heading5Char" w:type="character">
+    <w:name w:val="Heading 5 Char"/>
+    <w:basedOn w:val="DefaultParagraphFont"/>
+    <w:link w:val="Heading5"/>
+    <w:uiPriority w:val="9"/>
+    <w:semiHidden/>
+    <w:rsid w:val="00A10FD9"/>
+    <w:rPr>
+      <w:rFonts w:cstheme="majorBidi" w:eastAsiaTheme="majorEastAsia"/>
+      <w:color w:themeColor="accent1" w:themeShade="BF" w:val="0F4761"/>
+    </w:rPr>
+  </w:style>
+  <w:style w:customStyle="1" w:styleId="Heading6Char" w:type="character">
+    <w:name w:val="Heading 6 Char"/>
+    <w:basedOn w:val="DefaultParagraphFont"/>
+    <w:link w:val="Heading6"/>
+    <w:uiPriority w:val="9"/>
+    <w:semiHidden/>
+    <w:rsid w:val="00A10FD9"/>
+    <w:rPr>
+      <w:rFonts w:cstheme="majorBidi" w:eastAsiaTheme="majorEastAsia"/>
+      <w:i/>
+      <w:iCs/>
+      <w:color w:themeColor="text1" w:themeTint="A6" w:val="595959"/>
+    </w:rPr>
+  </w:style>
+  <w:style w:customStyle="1" w:styleId="Heading7Char" w:type="character">
+    <w:name w:val="Heading 7 Char"/>
+    <w:basedOn w:val="DefaultParagraphFont"/>
+    <w:link w:val="Heading7"/>
+    <w:uiPriority w:val="9"/>
+    <w:semiHidden/>
+    <w:rsid w:val="00A10FD9"/>
+    <w:rPr>
+      <w:rFonts w:cstheme="majorBidi" w:eastAsiaTheme="majorEastAsia"/>
+      <w:color w:themeColor="text1" w:themeTint="A6" w:val="595959"/>
+    </w:rPr>
+  </w:style>
+  <w:style w:customStyle="1" w:styleId="Heading8Char" w:type="character">
+    <w:name w:val="Heading 8 Char"/>
+    <w:basedOn w:val="DefaultParagraphFont"/>
+    <w:link w:val="Heading8"/>
+    <w:uiPriority w:val="9"/>
+    <w:semiHidden/>
+    <w:rsid w:val="00A10FD9"/>
+    <w:rPr>
+      <w:rFonts w:cstheme="majorBidi" w:eastAsiaTheme="majorEastAsia"/>
+      <w:i/>
+      <w:iCs/>
+      <w:color w:themeColor="text1" w:themeTint="D8" w:val="272727"/>
+    </w:rPr>
+  </w:style>
+  <w:style w:customStyle="1" w:styleId="Heading9Char" w:type="character">
+    <w:name w:val="Heading 9 Char"/>
+    <w:basedOn w:val="DefaultParagraphFont"/>
+    <w:link w:val="Heading9"/>
+    <w:uiPriority w:val="9"/>
+    <w:semiHidden/>
+    <w:rsid w:val="00A10FD9"/>
+    <w:rPr>
+      <w:rFonts w:cstheme="majorBidi" w:eastAsiaTheme="majorEastAsia"/>
+      <w:color w:themeColor="text1" w:themeTint="D8" w:val="272727"/>
     </w:rPr>
   </w:style>
   <w:style w:styleId="BlockText" w:type="paragraph">
@@ -2053,8 +2230,8 @@
   </w:style>
   <w:style w:styleId="FootnoteBlockText" w:type="paragraph">
     <w:name w:val="Footnote Block Text"/>
-    <w:basedOn w:val="Footnote Text"/>
-    <w:next w:val="Footnote Text"/>
+    <w:basedOn w:val="FootnoteText"/>
+    <w:next w:val="FootnoteText"/>
     <w:uiPriority w:val="9"/>
     <w:unhideWhenUsed/>
     <w:qFormat/>
@@ -2446,44 +2623,44 @@
         <a:sysClr val="window" lastClr="FFFFFF"/>
       </a:lt1>
       <a:dk2>
-        <a:srgbClr val="1F497D"/>
+        <a:srgbClr val="0E2841"/>
       </a:dk2>
       <a:lt2>
-        <a:srgbClr val="EEECE1"/>
+        <a:srgbClr val="E8E8E8"/>
       </a:lt2>
       <a:accent1>
-        <a:srgbClr val="4F81BD"/>
+        <a:srgbClr val="156082"/>
       </a:accent1>
       <a:accent2>
-        <a:srgbClr val="C0504D"/>
+        <a:srgbClr val="E97132"/>
       </a:accent2>
       <a:accent3>
-        <a:srgbClr val="9BBB59"/>
+        <a:srgbClr val="196B24"/>
       </a:accent3>
       <a:accent4>
-        <a:srgbClr val="8064A2"/>
+        <a:srgbClr val="0F9ED5"/>
       </a:accent4>
       <a:accent5>
-        <a:srgbClr val="4BACC6"/>
+        <a:srgbClr val="A02B93"/>
       </a:accent5>
       <a:accent6>
-        <a:srgbClr val="F79646"/>
+        <a:srgbClr val="4EA72E"/>
       </a:accent6>
       <a:hlink>
-        <a:srgbClr val="0000FF"/>
+        <a:srgbClr val="467886"/>
       </a:hlink>
       <a:folHlink>
-        <a:srgbClr val="800080"/>
+        <a:srgbClr val="96607D"/>
       </a:folHlink>
     </a:clrScheme>
     <a:fontScheme name="Office">
       <a:majorFont>
-        <a:latin typeface="Calibri"/>
+        <a:latin typeface="Aptos Display" panose="02110004020202020204"/>
         <a:ea typeface=""/>
         <a:cs typeface=""/>
-        <a:font script="Jpan" typeface="ＭＳ ゴシック"/>
+        <a:font script="Jpan" typeface="游ゴシック Light"/>
         <a:font script="Hang" typeface="맑은 고딕"/>
-        <a:font script="Hans" typeface="宋体"/>
+        <a:font script="Hans" typeface="等线 Light"/>
         <a:font script="Hant" typeface="新細明體"/>
         <a:font script="Arab" typeface="Times New Roman"/>
         <a:font script="Hebr" typeface="Times New Roman"/>
@@ -2510,14 +2687,32 @@
         <a:font script="Mong" typeface="Mongolian Baiti"/>
         <a:font script="Viet" typeface="Times New Roman"/>
         <a:font script="Uigh" typeface="Microsoft Uighur"/>
+        <a:font script="Geor" typeface="Sylfaen"/>
+        <a:font script="Armn" typeface="Arial"/>
+        <a:font script="Bugi" typeface="Leelawadee UI"/>
+        <a:font script="Bopo" typeface="Microsoft JhengHei"/>
+        <a:font script="Java" typeface="Javanese Text"/>
+        <a:font script="Lisu" typeface="Segoe UI"/>
+        <a:font script="Mymr" typeface="Myanmar Text"/>
+        <a:font script="Nkoo" typeface="Ebrima"/>
+        <a:font script="Olck" typeface="Nirmala UI"/>
+        <a:font script="Osma" typeface="Ebrima"/>
+        <a:font script="Phag" typeface="Phagspa"/>
+        <a:font script="Syrn" typeface="Estrangelo Edessa"/>
+        <a:font script="Syrj" typeface="Estrangelo Edessa"/>
+        <a:font script="Syre" typeface="Estrangelo Edessa"/>
+        <a:font script="Sora" typeface="Nirmala UI"/>
+        <a:font script="Tale" typeface="Microsoft Tai Le"/>
+        <a:font script="Talu" typeface="Microsoft New Tai Lue"/>
+        <a:font script="Tfng" typeface="Ebrima"/>
       </a:majorFont>
       <a:minorFont>
-        <a:latin typeface="Cambria"/>
+        <a:latin typeface="Aptos" panose="02110004020202020204"/>
         <a:ea typeface=""/>
         <a:cs typeface=""/>
-        <a:font script="Jpan" typeface="ＭＳ 明朝"/>
+        <a:font script="Jpan" typeface="游明朝"/>
         <a:font script="Hang" typeface="맑은 고딕"/>
-        <a:font script="Hans" typeface="宋体"/>
+        <a:font script="Hans" typeface="等线"/>
         <a:font script="Hant" typeface="新細明體"/>
         <a:font script="Arab" typeface="Arial"/>
         <a:font script="Hebr" typeface="Arial"/>
@@ -2544,6 +2739,24 @@
         <a:font script="Mong" typeface="Mongolian Baiti"/>
         <a:font script="Viet" typeface="Arial"/>
         <a:font script="Uigh" typeface="Microsoft Uighur"/>
+        <a:font script="Geor" typeface="Sylfaen"/>
+        <a:font script="Armn" typeface="Arial"/>
+        <a:font script="Bugi" typeface="Leelawadee UI"/>
+        <a:font script="Bopo" typeface="Microsoft JhengHei"/>
+        <a:font script="Java" typeface="Javanese Text"/>
+        <a:font script="Lisu" typeface="Segoe UI"/>
+        <a:font script="Mymr" typeface="Myanmar Text"/>
+        <a:font script="Nkoo" typeface="Ebrima"/>
+        <a:font script="Olck" typeface="Nirmala UI"/>
+        <a:font script="Osma" typeface="Ebrima"/>
+        <a:font script="Phag" typeface="Phagspa"/>
+        <a:font script="Syrn" typeface="Estrangelo Edessa"/>
+        <a:font script="Syrj" typeface="Estrangelo Edessa"/>
+        <a:font script="Syre" typeface="Estrangelo Edessa"/>
+        <a:font script="Sora" typeface="Nirmala UI"/>
+        <a:font script="Tale" typeface="Microsoft Tai Le"/>
+        <a:font script="Talu" typeface="Microsoft New Tai Lue"/>
+        <a:font script="Tfng" typeface="Ebrima"/>
       </a:minorFont>
     </a:fontScheme>
     <a:fmtScheme name="Office">
@@ -2555,200 +2768,141 @@
           <a:gsLst>
             <a:gs pos="0">
               <a:schemeClr val="phClr">
-                <a:tint val="50000"/>
-                <a:satMod val="300000"/>
+                <a:lumMod val="110000"/>
+                <a:satMod val="105000"/>
+                <a:tint val="67000"/>
               </a:schemeClr>
             </a:gs>
-            <a:gs pos="35000">
+            <a:gs pos="50000">
               <a:schemeClr val="phClr">
-                <a:tint val="37000"/>
-                <a:satMod val="300000"/>
+                <a:lumMod val="105000"/>
+                <a:satMod val="103000"/>
+                <a:tint val="73000"/>
               </a:schemeClr>
             </a:gs>
             <a:gs pos="100000">
               <a:schemeClr val="phClr">
-                <a:tint val="15000"/>
-                <a:satMod val="350000"/>
+                <a:lumMod val="105000"/>
+                <a:satMod val="109000"/>
+                <a:tint val="81000"/>
               </a:schemeClr>
             </a:gs>
           </a:gsLst>
-          <a:lin ang="16200000" scaled="1"/>
+          <a:lin ang="5400000" scaled="0"/>
         </a:gradFill>
         <a:gradFill rotWithShape="1">
           <a:gsLst>
             <a:gs pos="0">
               <a:schemeClr val="phClr">
-                <a:tint val="100000"/>
+                <a:satMod val="103000"/>
+                <a:lumMod val="102000"/>
+                <a:tint val="94000"/>
+              </a:schemeClr>
+            </a:gs>
+            <a:gs pos="50000">
+              <a:schemeClr val="phClr">
+                <a:satMod val="110000"/>
+                <a:lumMod val="100000"/>
                 <a:shade val="100000"/>
-                <a:satMod val="130000"/>
               </a:schemeClr>
             </a:gs>
             <a:gs pos="100000">
               <a:schemeClr val="phClr">
-                <a:tint val="50000"/>
-                <a:shade val="100000"/>
-                <a:satMod val="350000"/>
+                <a:lumMod val="99000"/>
+                <a:satMod val="120000"/>
+                <a:shade val="78000"/>
               </a:schemeClr>
             </a:gs>
           </a:gsLst>
-          <a:lin ang="16200000" scaled="0"/>
+          <a:lin ang="5400000" scaled="0"/>
         </a:gradFill>
       </a:fillStyleLst>
       <a:lnStyleLst>
-        <a:ln w="9525" cap="flat" cmpd="sng" algn="ctr">
-          <a:solidFill>
-            <a:schemeClr val="phClr">
-              <a:shade val="95000"/>
-              <a:satMod val="105000"/>
-            </a:schemeClr>
-          </a:solidFill>
-          <a:prstDash val="solid"/>
-        </a:ln>
-        <a:ln w="25400" cap="flat" cmpd="sng" algn="ctr">
+        <a:ln w="6350" cap="flat" cmpd="sng" algn="ctr">
           <a:solidFill>
             <a:schemeClr val="phClr"/>
           </a:solidFill>
           <a:prstDash val="solid"/>
+          <a:miter lim="800000"/>
         </a:ln>
-        <a:ln w="38100" cap="flat" cmpd="sng" algn="ctr">
+        <a:ln w="12700" cap="flat" cmpd="sng" algn="ctr">
           <a:solidFill>
             <a:schemeClr val="phClr"/>
           </a:solidFill>
           <a:prstDash val="solid"/>
+          <a:miter lim="800000"/>
+        </a:ln>
+        <a:ln w="19050" cap="flat" cmpd="sng" algn="ctr">
+          <a:solidFill>
+            <a:schemeClr val="phClr"/>
+          </a:solidFill>
+          <a:prstDash val="solid"/>
+          <a:miter lim="800000"/>
         </a:ln>
       </a:lnStyleLst>
       <a:effectStyleLst>
         <a:effectStyle>
+          <a:effectLst/>
+        </a:effectStyle>
+        <a:effectStyle>
+          <a:effectLst/>
+        </a:effectStyle>
+        <a:effectStyle>
           <a:effectLst>
-            <a:outerShdw blurRad="40000" dist="20000" dir="5400000" rotWithShape="0">
+            <a:outerShdw blurRad="57150" dist="19050" dir="5400000" algn="ctr" rotWithShape="0">
               <a:srgbClr val="000000">
-                <a:alpha val="38000"/>
+                <a:alpha val="63000"/>
               </a:srgbClr>
             </a:outerShdw>
           </a:effectLst>
-        </a:effectStyle>
-        <a:effectStyle>
-          <a:effectLst>
-            <a:outerShdw blurRad="40000" dist="23000" dir="5400000" rotWithShape="0">
-              <a:srgbClr val="000000">
-                <a:alpha val="35000"/>
-              </a:srgbClr>
-            </a:outerShdw>
-          </a:effectLst>
-        </a:effectStyle>
-        <a:effectStyle>
-          <a:effectLst>
-            <a:outerShdw blurRad="40000" dist="23000" dir="5400000" rotWithShape="0">
-              <a:srgbClr val="000000">
-                <a:alpha val="35000"/>
-              </a:srgbClr>
-            </a:outerShdw>
-          </a:effectLst>
-          <a:scene3d>
-            <a:camera prst="orthographicFront">
-              <a:rot lat="0" lon="0" rev="0"/>
-            </a:camera>
-            <a:lightRig rig="threePt" dir="t">
-              <a:rot lat="0" lon="0" rev="1200000"/>
-            </a:lightRig>
-          </a:scene3d>
-          <a:sp3d>
-            <a:bevelT w="63500" h="25400"/>
-          </a:sp3d>
         </a:effectStyle>
       </a:effectStyleLst>
       <a:bgFillStyleLst>
         <a:solidFill>
           <a:schemeClr val="phClr"/>
         </a:solidFill>
+        <a:solidFill>
+          <a:schemeClr val="phClr">
+            <a:tint val="95000"/>
+            <a:satMod val="170000"/>
+          </a:schemeClr>
+        </a:solidFill>
         <a:gradFill rotWithShape="1">
           <a:gsLst>
             <a:gs pos="0">
               <a:schemeClr val="phClr">
-                <a:tint val="40000"/>
-                <a:satMod val="350000"/>
+                <a:tint val="93000"/>
+                <a:satMod val="150000"/>
+                <a:shade val="98000"/>
+                <a:lumMod val="102000"/>
               </a:schemeClr>
             </a:gs>
-            <a:gs pos="40000">
+            <a:gs pos="50000">
               <a:schemeClr val="phClr">
-                <a:tint val="45000"/>
-                <a:shade val="99000"/>
-                <a:satMod val="350000"/>
+                <a:tint val="98000"/>
+                <a:satMod val="130000"/>
+                <a:shade val="90000"/>
+                <a:lumMod val="103000"/>
               </a:schemeClr>
             </a:gs>
             <a:gs pos="100000">
               <a:schemeClr val="phClr">
-                <a:shade val="20000"/>
-                <a:satMod val="255000"/>
+                <a:shade val="63000"/>
+                <a:satMod val="120000"/>
               </a:schemeClr>
             </a:gs>
           </a:gsLst>
-          <a:path path="circle">
-            <a:fillToRect l="50000" t="-80000" r="50000" b="180000"/>
-          </a:path>
-        </a:gradFill>
-        <a:gradFill rotWithShape="1">
-          <a:gsLst>
-            <a:gs pos="0">
-              <a:schemeClr val="phClr">
-                <a:tint val="80000"/>
-                <a:satMod val="300000"/>
-              </a:schemeClr>
-            </a:gs>
-            <a:gs pos="100000">
-              <a:schemeClr val="phClr">
-                <a:shade val="30000"/>
-                <a:satMod val="200000"/>
-              </a:schemeClr>
-            </a:gs>
-          </a:gsLst>
-          <a:path path="circle">
-            <a:fillToRect l="50000" t="50000" r="50000" b="50000"/>
-          </a:path>
+          <a:lin ang="5400000" scaled="0"/>
         </a:gradFill>
       </a:bgFillStyleLst>
     </a:fmtScheme>
   </a:themeElements>
-  <a:objectDefaults>
-    <a:spDef>
-      <a:spPr/>
-      <a:bodyPr/>
-      <a:lstStyle/>
-      <a:style>
-        <a:lnRef idx="1">
-          <a:schemeClr val="accent1"/>
-        </a:lnRef>
-        <a:fillRef idx="3">
-          <a:schemeClr val="accent1"/>
-        </a:fillRef>
-        <a:effectRef idx="2">
-          <a:schemeClr val="accent1"/>
-        </a:effectRef>
-        <a:fontRef idx="minor">
-          <a:schemeClr val="lt1"/>
-        </a:fontRef>
-      </a:style>
-    </a:spDef>
-    <a:lnDef>
-      <a:spPr/>
-      <a:bodyPr/>
-      <a:lstStyle/>
-      <a:style>
-        <a:lnRef idx="2">
-          <a:schemeClr val="accent1"/>
-        </a:lnRef>
-        <a:fillRef idx="0">
-          <a:schemeClr val="accent1"/>
-        </a:fillRef>
-        <a:effectRef idx="1">
-          <a:schemeClr val="accent1"/>
-        </a:effectRef>
-        <a:fontRef idx="minor">
-          <a:schemeClr val="tx1"/>
-        </a:fontRef>
-      </a:style>
-    </a:lnDef>
-  </a:objectDefaults>
+  <a:objectDefaults/>
   <a:extraClrSchemeLst/>
+  <a:extLst>
+    <a:ext uri="{05A4C25C-085E-4340-85A3-A5531E510DB2}">
+      <thm15:themeFamily xmlns:thm15="http://schemas.microsoft.com/office/thememl/2012/main" name="Office Theme" id="{2E142A2C-CD16-42D6-873A-C26D2A0506FA}" vid="{1BDDFF52-6CD6-40A5-AB3C-68EB2F1E4D0A}"/>
+    </a:ext>
+  </a:extLst>
 </a:theme>
 </file>
</xml_diff>